<commit_message>
Correccion de la descripcion del CU 28 y 30
</commit_message>
<xml_diff>
--- a/Documentación/CU-28_RegistrarPedidoAProveedor/CU-28_Descripcion.docx
+++ b/Documentación/CU-28_RegistrarPedidoAProveedor/CU-28_Descripcion.docx
@@ -106,6 +106,9 @@
             <w:r>
               <w:t>FRQ-</w:t>
             </w:r>
+            <w:r>
+              <w:t>34</w:t>
+            </w:r>
           </w:p>
         </w:tc>
       </w:tr>
@@ -307,7 +310,18 @@
               <w:t xml:space="preserve">El sistema recupera de la base de datos </w:t>
             </w:r>
             <w:r>
-              <w:t xml:space="preserve">los PRODUCTOPROVEEDOR </w:t>
+              <w:t xml:space="preserve">los </w:t>
+            </w:r>
+            <w:proofErr w:type="spellStart"/>
+            <w:r>
+              <w:t>PRODUCT</w:t>
+            </w:r>
+            <w:r>
+              <w:t>Os</w:t>
+            </w:r>
+            <w:proofErr w:type="spellEnd"/>
+            <w:r>
+              <w:t xml:space="preserve"> </w:t>
             </w:r>
             <w:r>
               <w:t xml:space="preserve">asociados al PROVEEDOR seleccionado </w:t>
@@ -886,6 +900,38 @@
             </w:r>
             <w:r>
               <w:t>.</w:t>
+            </w:r>
+          </w:p>
+        </w:tc>
+      </w:tr>
+      <w:tr>
+        <w:tc>
+          <w:tcPr>
+            <w:tcW w:w="2269" w:type="dxa"/>
+          </w:tcPr>
+          <w:p>
+            <w:pPr>
+              <w:rPr>
+                <w:b/>
+                <w:bCs/>
+              </w:rPr>
+            </w:pPr>
+            <w:r>
+              <w:rPr>
+                <w:b/>
+                <w:bCs/>
+              </w:rPr>
+              <w:t xml:space="preserve">Extiende </w:t>
+            </w:r>
+          </w:p>
+        </w:tc>
+        <w:tc>
+          <w:tcPr>
+            <w:tcW w:w="8505" w:type="dxa"/>
+          </w:tcPr>
+          <w:p>
+            <w:r>
+              <w:t>CU-29 Consultar pedido a proveedor.</w:t>
             </w:r>
           </w:p>
         </w:tc>

</xml_diff>